<commit_message>
weitere Aktualisierung von A3
</commit_message>
<xml_diff>
--- a/Dokumentation/A3-Crosside-Scripting.docx
+++ b/Dokumentation/A3-Crosside-Scripting.docx
@@ -26,8 +26,6 @@
         </w:rPr>
         <w:t>3</w:t>
       </w:r>
-      <w:bookmarkStart w:id="0" w:name="_GoBack"/>
-      <w:bookmarkEnd w:id="0"/>
       <w:r>
         <w:rPr>
           <w:b/>
@@ -146,8 +144,70 @@
         </w:numPr>
       </w:pPr>
       <w:r>
-        <w:t>Durch täuschend echt wirkende Benutzeranmeldeseiten, welche aber bösartiger Herkunft sind, obwohl sie eine autoritäre URL aufweisen</w:t>
-      </w:r>
+        <w:t>Finden einer XSS Lücke</w:t>
+      </w:r>
+      <w:r>
+        <w:t xml:space="preserve"> durch Eingabe von HTML Anweisungen</w:t>
+      </w:r>
+    </w:p>
+    <w:p>
+      <w:pPr>
+        <w:pStyle w:val="Listenabsatz"/>
+        <w:numPr>
+          <w:ilvl w:val="3"/>
+          <w:numId w:val="1"/>
+        </w:numPr>
+      </w:pPr>
+      <w:r>
+        <w:t xml:space="preserve">Wenn die Anweisung ausgeführt wird </w:t>
+      </w:r>
+      <w:r>
+        <w:sym w:font="Wingdings" w:char="F0E0"/>
+      </w:r>
+      <w:r>
+        <w:t xml:space="preserve"> Lücke gegeben</w:t>
+      </w:r>
+    </w:p>
+    <w:p>
+      <w:pPr>
+        <w:pStyle w:val="Listenabsatz"/>
+        <w:numPr>
+          <w:ilvl w:val="2"/>
+          <w:numId w:val="1"/>
+        </w:numPr>
+      </w:pPr>
+      <w:r>
+        <w:t>Seite mit eigenen Skripten innerhalb der Website erstellen</w:t>
+      </w:r>
+      <w:r>
+        <w:t>, welche einer Anmeldeseite nachempfunden ist.</w:t>
+      </w:r>
+    </w:p>
+    <w:p>
+      <w:pPr>
+        <w:pStyle w:val="Listenabsatz"/>
+        <w:numPr>
+          <w:ilvl w:val="2"/>
+          <w:numId w:val="1"/>
+        </w:numPr>
+      </w:pPr>
+      <w:r>
+        <w:t>An potentielle Opfer die URL zur bösartigen Seite schicken</w:t>
+      </w:r>
+    </w:p>
+    <w:p>
+      <w:pPr>
+        <w:pStyle w:val="Listenabsatz"/>
+        <w:numPr>
+          <w:ilvl w:val="3"/>
+          <w:numId w:val="1"/>
+        </w:numPr>
+      </w:pPr>
+      <w:r>
+        <w:t>Unter dem Vorwand, dass das Opfer sich einloggen müsse um ein Problem mit seinem Konto zu lösen.</w:t>
+      </w:r>
+      <w:bookmarkStart w:id="0" w:name="_GoBack"/>
+      <w:bookmarkEnd w:id="0"/>
     </w:p>
     <w:p>
       <w:pPr>
@@ -249,7 +309,7 @@
         <w:rFonts w:ascii="Wingdings" w:hAnsi="Wingdings" w:hint="default"/>
       </w:rPr>
     </w:lvl>
-    <w:lvl w:ilvl="3" w:tplc="04070001" w:tentative="1">
+    <w:lvl w:ilvl="3" w:tplc="04070001">
       <w:start w:val="1"/>
       <w:numFmt w:val="bullet"/>
       <w:lvlText w:val=""/>
@@ -261,7 +321,7 @@
         <w:rFonts w:ascii="Symbol" w:hAnsi="Symbol" w:hint="default"/>
       </w:rPr>
     </w:lvl>
-    <w:lvl w:ilvl="4" w:tplc="04070003" w:tentative="1">
+    <w:lvl w:ilvl="4" w:tplc="04070003">
       <w:start w:val="1"/>
       <w:numFmt w:val="bullet"/>
       <w:lvlText w:val="o"/>

</xml_diff>